<commit_message>
Ejercicios de estructuras repetitivas
</commit_message>
<xml_diff>
--- a/EJERCICIOS DE ESTRUCTURAS REPETITIVAS---.docx
+++ b/EJERCICIOS DE ESTRUCTURAS REPETITIVAS---.docx
@@ -643,8 +643,25 @@
           <w:sz w:val="24"/>
         </w:rPr>
       </w:pPr>
-      <w:bookmarkStart w:id="0" w:name="_GoBack"/>
-      <w:bookmarkEnd w:id="0"/>
+      <w:r>
+        <w:rPr>
+          <w:rFonts w:ascii="Arial" w:hAnsi="Arial" w:cs="Arial"/>
+          <w:b/>
+          <w:color w:val="FF0000"/>
+          <w:sz w:val="24"/>
+        </w:rPr>
+        <w:t>EJERCICIO6:</w:t>
+      </w:r>
+    </w:p>
+    <w:p>
+      <w:pPr>
+        <w:rPr>
+          <w:rFonts w:ascii="Arial" w:hAnsi="Arial" w:cs="Arial"/>
+          <w:b/>
+          <w:color w:val="FF0000"/>
+          <w:sz w:val="24"/>
+        </w:rPr>
+      </w:pPr>
       <w:r>
         <w:rPr>
           <w:rFonts w:ascii="Arial" w:hAnsi="Arial" w:cs="Arial"/>
@@ -652,22 +669,21 @@
           <w:noProof/>
           <w:color w:val="FF0000"/>
           <w:sz w:val="24"/>
-          <w:highlight w:val="yellow"/>
           <w:lang w:val="en-US"/>
         </w:rPr>
         <w:drawing>
-          <wp:anchor distT="0" distB="0" distL="114300" distR="114300" simplePos="0" relativeHeight="251663360" behindDoc="0" locked="0" layoutInCell="1" allowOverlap="1" wp14:anchorId="3C202B3A" wp14:editId="39273680">
+          <wp:anchor distT="0" distB="0" distL="114300" distR="114300" simplePos="0" relativeHeight="251668480" behindDoc="0" locked="0" layoutInCell="1" allowOverlap="1" wp14:anchorId="09D39731" wp14:editId="155BF198">
             <wp:simplePos x="0" y="0"/>
-            <wp:positionH relativeFrom="margin">
-              <wp:posOffset>167641</wp:posOffset>
+            <wp:positionH relativeFrom="column">
+              <wp:posOffset>64276</wp:posOffset>
             </wp:positionH>
             <wp:positionV relativeFrom="paragraph">
-              <wp:posOffset>264160</wp:posOffset>
+              <wp:posOffset>64770</wp:posOffset>
             </wp:positionV>
-            <wp:extent cx="4758690" cy="542925"/>
-            <wp:effectExtent l="0" t="0" r="3810" b="9525"/>
+            <wp:extent cx="4829175" cy="1111575"/>
+            <wp:effectExtent l="0" t="0" r="0" b="0"/>
             <wp:wrapNone/>
-            <wp:docPr id="6" name="Imagen 6"/>
+            <wp:docPr id="10" name="Imagen 10"/>
             <wp:cNvGraphicFramePr>
               <a:graphicFrameLocks xmlns:a="http://schemas.openxmlformats.org/drawingml/2006/main" noChangeAspect="1"/>
             </wp:cNvGraphicFramePr>
@@ -675,14 +691,13 @@
               <a:graphicData uri="http://schemas.openxmlformats.org/drawingml/2006/picture">
                 <pic:pic xmlns:pic="http://schemas.openxmlformats.org/drawingml/2006/picture">
                   <pic:nvPicPr>
-                    <pic:cNvPr id="0" name="Picture 6"/>
+                    <pic:cNvPr id="0" name="Picture 1"/>
                     <pic:cNvPicPr>
                       <a:picLocks noChangeAspect="1" noChangeArrowheads="1"/>
                     </pic:cNvPicPr>
                   </pic:nvPicPr>
                   <pic:blipFill>
                     <a:blip r:embed="rId12">
-                      <a:lum contrast="20000"/>
                       <a:extLst>
                         <a:ext uri="{28A0092B-C50C-407E-A947-70E740481C1C}">
                           <a14:useLocalDpi xmlns:a14="http://schemas.microsoft.com/office/drawing/2010/main" val="0"/>
@@ -697,7 +712,7 @@
                   <pic:spPr bwMode="auto">
                     <a:xfrm>
                       <a:off x="0" y="0"/>
-                      <a:ext cx="4758690" cy="542925"/>
+                      <a:ext cx="4829175" cy="1111575"/>
                     </a:xfrm>
                     <a:prstGeom prst="rect">
                       <a:avLst/>
@@ -719,23 +734,27 @@
           </wp:anchor>
         </w:drawing>
       </w:r>
-      <w:r>
-        <w:rPr>
-          <w:rFonts w:ascii="Arial" w:hAnsi="Arial" w:cs="Arial"/>
-          <w:b/>
-          <w:color w:val="FF0000"/>
-          <w:sz w:val="24"/>
-          <w:highlight w:val="yellow"/>
-        </w:rPr>
-        <w:t>EJERCICIO6:</w:t>
-      </w:r>
-    </w:p>
-    <w:p>
-      <w:pPr>
-        <w:rPr>
-          <w:rFonts w:ascii="Arial" w:hAnsi="Arial" w:cs="Arial"/>
-          <w:b/>
-          <w:color w:val="FF0000"/>
+    </w:p>
+    <w:p>
+      <w:pPr>
+        <w:rPr>
+          <w:rFonts w:ascii="Arial" w:hAnsi="Arial" w:cs="Arial"/>
+          <w:sz w:val="24"/>
+        </w:rPr>
+      </w:pPr>
+    </w:p>
+    <w:p>
+      <w:pPr>
+        <w:rPr>
+          <w:rFonts w:ascii="Arial" w:hAnsi="Arial" w:cs="Arial"/>
+          <w:sz w:val="24"/>
+        </w:rPr>
+      </w:pPr>
+    </w:p>
+    <w:p>
+      <w:pPr>
+        <w:rPr>
+          <w:rFonts w:ascii="Arial" w:hAnsi="Arial" w:cs="Arial"/>
           <w:sz w:val="24"/>
         </w:rPr>
       </w:pPr>
@@ -766,6 +785,7 @@
           <w:sz w:val="24"/>
           <w:lang w:val="en-US"/>
         </w:rPr>
+        <w:lastRenderedPageBreak/>
         <w:drawing>
           <wp:anchor distT="0" distB="0" distL="114300" distR="114300" simplePos="0" relativeHeight="251664384" behindDoc="0" locked="0" layoutInCell="1" allowOverlap="1" wp14:anchorId="316425D0" wp14:editId="6A0B61B8">
             <wp:simplePos x="0" y="0"/>
@@ -869,6 +889,16 @@
           <w:sz w:val="24"/>
         </w:rPr>
       </w:pPr>
+    </w:p>
+    <w:p>
+      <w:pPr>
+        <w:rPr>
+          <w:rFonts w:ascii="Arial" w:hAnsi="Arial" w:cs="Arial"/>
+          <w:b/>
+          <w:color w:val="FF0000"/>
+          <w:sz w:val="24"/>
+        </w:rPr>
+      </w:pPr>
       <w:r>
         <w:rPr>
           <w:rFonts w:ascii="Arial" w:hAnsi="Arial" w:cs="Arial"/>
@@ -878,7 +908,6 @@
           <w:sz w:val="24"/>
           <w:lang w:val="en-US"/>
         </w:rPr>
-        <w:lastRenderedPageBreak/>
         <w:drawing>
           <wp:anchor distT="0" distB="0" distL="114300" distR="114300" simplePos="0" relativeHeight="251665408" behindDoc="0" locked="0" layoutInCell="1" allowOverlap="1" wp14:anchorId="6ED045A5" wp14:editId="470CAB99">
             <wp:simplePos x="0" y="0"/>
@@ -1140,7 +1169,6 @@
           <w:b/>
           <w:color w:val="FF0000"/>
           <w:sz w:val="24"/>
-          <w:highlight w:val="yellow"/>
         </w:rPr>
         <w:t>EJERCICIO10:</w:t>
       </w:r>
@@ -1154,6 +1182,8 @@
           <w:sz w:val="24"/>
         </w:rPr>
       </w:pPr>
+      <w:bookmarkStart w:id="0" w:name="_GoBack"/>
+      <w:bookmarkEnd w:id="0"/>
       <w:r>
         <w:rPr>
           <w:rFonts w:ascii="Arial" w:hAnsi="Arial" w:cs="Arial"/>
@@ -1164,18 +1194,18 @@
           <w:lang w:val="en-US"/>
         </w:rPr>
         <w:drawing>
-          <wp:anchor distT="0" distB="0" distL="114300" distR="114300" simplePos="0" relativeHeight="251667456" behindDoc="0" locked="0" layoutInCell="1" allowOverlap="1" wp14:anchorId="1F2E9B3E" wp14:editId="5A064EDF">
+          <wp:anchor distT="0" distB="0" distL="114300" distR="114300" simplePos="0" relativeHeight="251669504" behindDoc="0" locked="0" layoutInCell="1" allowOverlap="1" wp14:anchorId="4BDE03C3" wp14:editId="1F4324E3">
             <wp:simplePos x="0" y="0"/>
-            <wp:positionH relativeFrom="margin">
-              <wp:posOffset>209550</wp:posOffset>
+            <wp:positionH relativeFrom="column">
+              <wp:posOffset>149225</wp:posOffset>
             </wp:positionH>
             <wp:positionV relativeFrom="paragraph">
-              <wp:posOffset>36195</wp:posOffset>
+              <wp:posOffset>54610</wp:posOffset>
             </wp:positionV>
-            <wp:extent cx="4872990" cy="742950"/>
-            <wp:effectExtent l="0" t="0" r="3810" b="0"/>
+            <wp:extent cx="4991100" cy="967268"/>
+            <wp:effectExtent l="0" t="0" r="0" b="4445"/>
             <wp:wrapNone/>
-            <wp:docPr id="11" name="Imagen 11"/>
+            <wp:docPr id="12" name="Imagen 12"/>
             <wp:cNvGraphicFramePr>
               <a:graphicFrameLocks xmlns:a="http://schemas.openxmlformats.org/drawingml/2006/main" noChangeAspect="1"/>
             </wp:cNvGraphicFramePr>
@@ -1183,14 +1213,13 @@
               <a:graphicData uri="http://schemas.openxmlformats.org/drawingml/2006/picture">
                 <pic:pic xmlns:pic="http://schemas.openxmlformats.org/drawingml/2006/picture">
                   <pic:nvPicPr>
-                    <pic:cNvPr id="0" name="Picture 11"/>
+                    <pic:cNvPr id="0" name="Picture 2"/>
                     <pic:cNvPicPr>
                       <a:picLocks noChangeAspect="1" noChangeArrowheads="1"/>
                     </pic:cNvPicPr>
                   </pic:nvPicPr>
                   <pic:blipFill>
                     <a:blip r:embed="rId16">
-                      <a:lum contrast="20000"/>
                       <a:extLst>
                         <a:ext uri="{28A0092B-C50C-407E-A947-70E740481C1C}">
                           <a14:useLocalDpi xmlns:a14="http://schemas.microsoft.com/office/drawing/2010/main" val="0"/>
@@ -1205,7 +1234,7 @@
                   <pic:spPr bwMode="auto">
                     <a:xfrm>
                       <a:off x="0" y="0"/>
-                      <a:ext cx="4872990" cy="742950"/>
+                      <a:ext cx="4991100" cy="967268"/>
                     </a:xfrm>
                     <a:prstGeom prst="rect">
                       <a:avLst/>

</xml_diff>